<commit_message>
UPdated lab report for NN
</commit_message>
<xml_diff>
--- a/docs/Neural Network Lab.docx
+++ b/docs/Neural Network Lab.docx
@@ -38,11 +38,7 @@
       </w:pPr>
       <w:r>
         <w:rPr/>
-        <w:t xml:space="preserve">Name: </w:t>
-      </w:r>
-      <w:r>
-        <w:rPr/>
-        <w:t>Jason Liu</w:t>
+        <w:t>Name: Jason Liu</w:t>
       </w:r>
     </w:p>
     <w:p>
@@ -58,11 +54,7 @@
       </w:pPr>
       <w:r>
         <w:rPr/>
-        <w:t xml:space="preserve">Period: </w:t>
-      </w:r>
-      <w:r>
-        <w:rPr/>
-        <w:t>5</w:t>
+        <w:t>Period: 5</w:t>
       </w:r>
     </w:p>
     <w:p>
@@ -641,11 +633,7 @@
       </w:pPr>
       <w:r>
         <w:rPr/>
-        <w:t xml:space="preserve">The best model we used was a combination of XOR and XNOR with an AND gate for creating a square model. Through the sigmoid function, this rounds out the edge to create a circle. </w:t>
-      </w:r>
-      <w:r>
-        <w:rPr/>
-        <w:t xml:space="preserve">The accuracy of this model was ___. </w:t>
+        <w:t xml:space="preserve">The best model we used was a combination of XOR and XNOR with an AND gate for creating a square model. Through the sigmoid function, this rounds out the edge to create a circle. The accuracy of this model was ___. </w:t>
       </w:r>
     </w:p>
     <w:p>

</xml_diff>